<commit_message>
Generar Compromiso CV una vez vendida la moto, generar Certificado, borrar Libreta, Certificado y Factura de la venta
</commit_message>
<xml_diff>
--- a/media/documentacion/compra_venta/67_PRUEBA_PRUEBA_Juan Manuel_Lumaca Colombo_COMPRA_VENTA.docx
+++ b/media/documentacion/compra_venta/67_PRUEBA_PRUEBA_Juan Manuel_Lumaca Colombo_COMPRA_VENTA.docx
@@ -319,7 +319,7 @@
           <w:lang w:val="es-ES"/>
           <w:rFonts w:ascii="Calibri" w:hAnsi="Calibri" w:eastAsia="Calibri" w:cs="Calibri"/>
         </w:rPr>
-        <w:t>a 10 de enero de 2025</w:t>
+        <w:t>a 13 de enero de 2025</w:t>
       </w:r>
       <w:r>
         <w:rPr>
@@ -491,7 +491,7 @@
           <w:lang w:val="es-ES"/>
           <w:rFonts w:ascii="Calibri" w:hAnsi="Calibri" w:eastAsia="Calibri" w:cs="Calibri"/>
         </w:rPr>
-        <w:t xml:space="preserve"> Reina Martinez 1131, Libertad</w:t>
+        <w:t xml:space="preserve"> Reinaaaa Martinez 1131, Libertad</w:t>
       </w:r>
     </w:p>
     <w:p>
@@ -1127,7 +1127,7 @@
           <w:lang w:val="es-ES"/>
           <w:rFonts w:ascii="Calibri" w:hAnsi="Calibri" w:eastAsia="Calibri" w:cs="Calibri"/>
         </w:rPr>
-        <w:t xml:space="preserve"> prueba</w:t>
+        <w:t xml:space="preserve"> ........................................................................................................................</w:t>
       </w:r>
     </w:p>
     <w:p>

</xml_diff>